<commit_message>
Update TheBlog.Performance Testing Strategy.docx
</commit_message>
<xml_diff>
--- a/12th_Practice/TheBlog.Performance Testing Strategy.docx
+++ b/12th_Practice/TheBlog.Performance Testing Strategy.docx
@@ -89,15 +89,7 @@
         <w:t>)</w:t>
       </w:r>
       <w:r>
-        <w:t xml:space="preserve"> environment (System Under Test, SUT). The document will outline the scenarios, tests, </w:t>
-      </w:r>
-      <w:proofErr w:type="gramStart"/>
-      <w:r>
-        <w:t>parameters</w:t>
-      </w:r>
-      <w:proofErr w:type="gramEnd"/>
-      <w:r>
-        <w:t xml:space="preserve"> and data used in evaluating the capacity of the included features. The scope of tests described in current document is to verify how SUT behaves under </w:t>
+        <w:t xml:space="preserve"> environment (System Under Test, SUT). The document will outline the scenarios, tests, parameters and data used in evaluating the capacity of the included features. The scope of tests described in current document is to verify how SUT behaves under </w:t>
       </w:r>
       <w:r>
         <w:t>load</w:t>
@@ -1346,15 +1338,7 @@
         <w:ind w:left="720"/>
       </w:pPr>
       <w:r>
-        <w:t xml:space="preserve">Can be performed once or more </w:t>
-      </w:r>
-      <w:proofErr w:type="gramStart"/>
-      <w:r>
-        <w:t>in order to</w:t>
-      </w:r>
-      <w:proofErr w:type="gramEnd"/>
-      <w:r>
-        <w:t xml:space="preserve"> get multiplier(s) for different number of front-end/other servers.</w:t>
+        <w:t>Can be performed once or more in order to get multiplier(s) for different number of front-end/other servers.</w:t>
       </w:r>
     </w:p>
     <w:p>
@@ -1667,15 +1651,276 @@
         </w:numPr>
       </w:pPr>
       <w:r>
-        <w:t>Non-Functional requirements</w:t>
-      </w:r>
-    </w:p>
-    <w:p>
-      <w:r>
-        <w:t>Main non-functional requirements (NFR) should be defined after getting results from the first round of performance testing.</w:t>
-      </w:r>
-    </w:p>
-    <w:p/>
+        <w:t>Non-Functional requirements:</w:t>
+      </w:r>
+    </w:p>
+    <w:p>
+      <w:pPr>
+        <w:pStyle w:val="ListParagraph"/>
+        <w:numPr>
+          <w:ilvl w:val="0"/>
+          <w:numId w:val="27"/>
+        </w:numPr>
+        <w:shd w:val="clear" w:color="auto" w:fill="FFFFFF"/>
+        <w:spacing w:after="0" w:line="240" w:lineRule="auto"/>
+        <w:rPr>
+          <w:rFonts w:eastAsia="Times New Roman" w:cstheme="minorHAnsi"/>
+        </w:rPr>
+      </w:pPr>
+      <w:r>
+        <w:rPr>
+          <w:rFonts w:eastAsia="Times New Roman" w:cstheme="minorHAnsi"/>
+          <w:b/>
+          <w:bCs/>
+        </w:rPr>
+        <w:t>Speed</w:t>
+      </w:r>
+      <w:r>
+        <w:rPr>
+          <w:rFonts w:eastAsia="Times New Roman" w:cstheme="minorHAnsi"/>
+        </w:rPr>
+        <w:t xml:space="preserve"> (The landing page supporting 5,000 users per hour must provide 4 second or less response time in a Chrome desktop browser, including the rendering of text and images and over an LTE connection.)</w:t>
+      </w:r>
+    </w:p>
+    <w:p>
+      <w:pPr>
+        <w:pStyle w:val="ListParagraph"/>
+        <w:numPr>
+          <w:ilvl w:val="0"/>
+          <w:numId w:val="27"/>
+        </w:numPr>
+        <w:shd w:val="clear" w:color="auto" w:fill="FFFFFF"/>
+        <w:spacing w:after="0" w:line="240" w:lineRule="auto"/>
+        <w:rPr>
+          <w:rFonts w:eastAsia="Times New Roman" w:cstheme="minorHAnsi"/>
+        </w:rPr>
+      </w:pPr>
+      <w:r>
+        <w:rPr>
+          <w:rFonts w:eastAsia="Times New Roman" w:cstheme="minorHAnsi"/>
+          <w:b/>
+          <w:bCs/>
+        </w:rPr>
+        <w:t>Scalability</w:t>
+      </w:r>
+      <w:r>
+        <w:rPr>
+          <w:rFonts w:eastAsia="Times New Roman" w:cstheme="minorHAnsi"/>
+        </w:rPr>
+        <w:t xml:space="preserve"> (The system must be scalable enough to support 5,000 visits at the same time while maintaining optimal performance.)</w:t>
+      </w:r>
+    </w:p>
+    <w:p>
+      <w:pPr>
+        <w:pStyle w:val="ListParagraph"/>
+        <w:numPr>
+          <w:ilvl w:val="0"/>
+          <w:numId w:val="27"/>
+        </w:numPr>
+        <w:shd w:val="clear" w:color="auto" w:fill="FFFFFF"/>
+        <w:spacing w:after="0" w:line="240" w:lineRule="auto"/>
+        <w:rPr>
+          <w:rFonts w:eastAsia="Times New Roman" w:cstheme="minorHAnsi"/>
+        </w:rPr>
+      </w:pPr>
+      <w:r>
+        <w:rPr>
+          <w:rFonts w:eastAsia="Times New Roman" w:cstheme="minorHAnsi"/>
+          <w:b/>
+          <w:bCs/>
+        </w:rPr>
+        <w:t>Portability</w:t>
+      </w:r>
+      <w:r>
+        <w:rPr>
+          <w:rFonts w:eastAsia="Times New Roman" w:cstheme="minorHAnsi"/>
+        </w:rPr>
+        <w:t xml:space="preserve"> (A program running on Windows 10 must be able to run on Windows 11 without any change in its behavior and performance.)</w:t>
+      </w:r>
+    </w:p>
+    <w:p>
+      <w:pPr>
+        <w:pStyle w:val="ListParagraph"/>
+        <w:numPr>
+          <w:ilvl w:val="0"/>
+          <w:numId w:val="27"/>
+        </w:numPr>
+        <w:shd w:val="clear" w:color="auto" w:fill="FFFFFF"/>
+        <w:spacing w:after="0" w:line="240" w:lineRule="auto"/>
+        <w:rPr>
+          <w:rFonts w:asciiTheme="minorHAnsi" w:hAnsiTheme="minorHAnsi" w:cstheme="minorHAnsi"/>
+          <w:color w:val="2D2D2D"/>
+        </w:rPr>
+      </w:pPr>
+      <w:r>
+        <w:rPr>
+          <w:rFonts w:asciiTheme="minorHAnsi" w:hAnsiTheme="minorHAnsi" w:cstheme="minorHAnsi"/>
+          <w:b/>
+          <w:bCs/>
+          <w:color w:val="2D2D2D"/>
+        </w:rPr>
+        <w:t>Security</w:t>
+      </w:r>
+      <w:r>
+        <w:rPr>
+          <w:rFonts w:asciiTheme="minorHAnsi" w:hAnsiTheme="minorHAnsi" w:cstheme="minorHAnsi"/>
+          <w:color w:val="2D2D2D"/>
+        </w:rPr>
+        <w:t xml:space="preserve"> (Account creation: Systems may require users to create accounts to access applications that store information and display profiles. A security system typically grants access to accounts when users enter the correct username and password; </w:t>
+      </w:r>
+      <w:r>
+        <w:rPr>
+          <w:rFonts w:cstheme="minorHAnsi"/>
+          <w:color w:val="2D2D2D"/>
+        </w:rPr>
+        <w:t>Password generation: An application may not grant access until the user creates a strong password</w:t>
+      </w:r>
+      <w:r>
+        <w:rPr>
+          <w:rFonts w:cstheme="minorHAnsi"/>
+          <w:color w:val="2D2D2D"/>
+        </w:rPr>
+        <w:t xml:space="preserve"> (</w:t>
+      </w:r>
+      <w:r>
+        <w:rPr>
+          <w:rFonts w:cstheme="minorHAnsi"/>
+          <w:color w:val="2D2D2D"/>
+        </w:rPr>
+        <w:t>a strong password might contain a certain number of characters</w:t>
+      </w:r>
+      <w:r>
+        <w:rPr>
+          <w:rFonts w:cstheme="minorHAnsi"/>
+          <w:color w:val="2D2D2D"/>
+        </w:rPr>
+        <w:t xml:space="preserve">, </w:t>
+      </w:r>
+      <w:r>
+        <w:rPr>
+          <w:rFonts w:cstheme="minorHAnsi"/>
+          <w:color w:val="2D2D2D"/>
+        </w:rPr>
+        <w:t>a capital letter, and a special character.)</w:t>
+      </w:r>
+    </w:p>
+    <w:p>
+      <w:pPr>
+        <w:pStyle w:val="ListParagraph"/>
+        <w:numPr>
+          <w:ilvl w:val="0"/>
+          <w:numId w:val="27"/>
+        </w:numPr>
+        <w:shd w:val="clear" w:color="auto" w:fill="FFFFFF"/>
+        <w:spacing w:after="0" w:line="240" w:lineRule="auto"/>
+        <w:rPr>
+          <w:rFonts w:asciiTheme="minorHAnsi" w:eastAsia="Times New Roman" w:hAnsiTheme="minorHAnsi" w:cstheme="minorHAnsi"/>
+        </w:rPr>
+      </w:pPr>
+      <w:r>
+        <w:rPr>
+          <w:rFonts w:asciiTheme="minorHAnsi" w:eastAsia="Times New Roman" w:hAnsiTheme="minorHAnsi" w:cstheme="minorHAnsi"/>
+          <w:b/>
+          <w:bCs/>
+        </w:rPr>
+        <w:t>Usability</w:t>
+      </w:r>
+      <w:r>
+        <w:rPr>
+          <w:rFonts w:asciiTheme="minorHAnsi" w:eastAsia="Times New Roman" w:hAnsiTheme="minorHAnsi" w:cstheme="minorHAnsi"/>
+        </w:rPr>
+        <w:t xml:space="preserve"> (users can easily navigate in application interface)</w:t>
+      </w:r>
+    </w:p>
+    <w:p>
+      <w:pPr>
+        <w:pStyle w:val="ListParagraph"/>
+        <w:numPr>
+          <w:ilvl w:val="0"/>
+          <w:numId w:val="27"/>
+        </w:numPr>
+        <w:shd w:val="clear" w:color="auto" w:fill="FFFFFF"/>
+        <w:spacing w:after="0" w:line="240" w:lineRule="auto"/>
+        <w:rPr>
+          <w:rFonts w:asciiTheme="minorHAnsi" w:eastAsia="Times New Roman" w:hAnsiTheme="minorHAnsi" w:cstheme="minorHAnsi"/>
+        </w:rPr>
+      </w:pPr>
+      <w:r>
+        <w:rPr>
+          <w:rFonts w:asciiTheme="minorHAnsi" w:eastAsia="Times New Roman" w:hAnsiTheme="minorHAnsi" w:cstheme="minorHAnsi"/>
+          <w:b/>
+          <w:bCs/>
+        </w:rPr>
+        <w:t>Reliability</w:t>
+      </w:r>
+      <w:r>
+        <w:rPr>
+          <w:rFonts w:asciiTheme="minorHAnsi" w:eastAsia="Times New Roman" w:hAnsiTheme="minorHAnsi" w:cstheme="minorHAnsi"/>
+        </w:rPr>
+        <w:t xml:space="preserve"> (The system must perform without failure in 95 percent of use cases during a month.)</w:t>
+      </w:r>
+    </w:p>
+    <w:p>
+      <w:pPr>
+        <w:pStyle w:val="ListParagraph"/>
+        <w:numPr>
+          <w:ilvl w:val="0"/>
+          <w:numId w:val="27"/>
+        </w:numPr>
+        <w:shd w:val="clear" w:color="auto" w:fill="FFFFFF"/>
+        <w:spacing w:after="0" w:line="240" w:lineRule="auto"/>
+        <w:rPr>
+          <w:rFonts w:asciiTheme="minorHAnsi" w:eastAsia="Times New Roman" w:hAnsiTheme="minorHAnsi" w:cstheme="minorHAnsi"/>
+        </w:rPr>
+      </w:pPr>
+      <w:r>
+        <w:rPr>
+          <w:rFonts w:asciiTheme="minorHAnsi" w:eastAsia="Times New Roman" w:hAnsiTheme="minorHAnsi" w:cstheme="minorHAnsi"/>
+          <w:b/>
+          <w:bCs/>
+        </w:rPr>
+        <w:t>Localization</w:t>
+      </w:r>
+      <w:r>
+        <w:rPr>
+          <w:rFonts w:asciiTheme="minorHAnsi" w:eastAsia="Times New Roman" w:hAnsiTheme="minorHAnsi" w:cstheme="minorHAnsi"/>
+        </w:rPr>
+        <w:t xml:space="preserve"> (The date format must be as follows: </w:t>
+      </w:r>
+      <w:proofErr w:type="spellStart"/>
+      <w:proofErr w:type="gramStart"/>
+      <w:r>
+        <w:rPr>
+          <w:rFonts w:asciiTheme="minorHAnsi" w:eastAsia="Times New Roman" w:hAnsiTheme="minorHAnsi" w:cstheme="minorHAnsi"/>
+        </w:rPr>
+        <w:t>month.date</w:t>
+      </w:r>
+      <w:proofErr w:type="gramEnd"/>
+      <w:r>
+        <w:rPr>
+          <w:rFonts w:asciiTheme="minorHAnsi" w:eastAsia="Times New Roman" w:hAnsiTheme="minorHAnsi" w:cstheme="minorHAnsi"/>
+        </w:rPr>
+        <w:t>.year</w:t>
+      </w:r>
+      <w:proofErr w:type="spellEnd"/>
+      <w:r>
+        <w:rPr>
+          <w:rFonts w:asciiTheme="minorHAnsi" w:eastAsia="Times New Roman" w:hAnsiTheme="minorHAnsi" w:cstheme="minorHAnsi"/>
+        </w:rPr>
+        <w:t>.)</w:t>
+      </w:r>
+    </w:p>
+    <w:p>
+      <w:pPr>
+        <w:pStyle w:val="ListParagraph"/>
+        <w:shd w:val="clear" w:color="auto" w:fill="FFFFFF"/>
+        <w:spacing w:after="0" w:line="240" w:lineRule="auto"/>
+        <w:ind w:left="1080"/>
+        <w:rPr>
+          <w:rFonts w:asciiTheme="minorHAnsi" w:eastAsia="Times New Roman" w:hAnsiTheme="minorHAnsi" w:cstheme="minorHAnsi"/>
+        </w:rPr>
+      </w:pPr>
+    </w:p>
     <w:p>
       <w:pPr>
         <w:pStyle w:val="ListParagraph"/>
@@ -1764,6 +2009,7 @@
         </w:rPr>
       </w:pPr>
       <w:r>
+        <w:lastRenderedPageBreak/>
         <w:t>It</w:t>
       </w:r>
       <w:r>
@@ -1803,34 +2049,7 @@
           <w:sz w:val="18"/>
           <w:szCs w:val="21"/>
         </w:rPr>
-        <w:t>,</w:t>
-      </w:r>
-      <w:r>
-        <w:rPr>
-          <w:rFonts w:ascii="Arial" w:eastAsia="Times New Roman" w:hAnsi="Arial" w:cs="Arial"/>
-          <w:color w:val="333333"/>
-          <w:sz w:val="18"/>
-          <w:szCs w:val="21"/>
-        </w:rPr>
-        <w:t xml:space="preserve"> </w:t>
-      </w:r>
-      <w:r>
-        <w:rPr>
-          <w:rFonts w:ascii="Arial" w:eastAsia="Times New Roman" w:hAnsi="Arial" w:cs="Arial"/>
-          <w:color w:val="333333"/>
-          <w:sz w:val="18"/>
-          <w:szCs w:val="21"/>
-        </w:rPr>
-        <w:t>Grafana</w:t>
-      </w:r>
-      <w:r>
-        <w:rPr>
-          <w:rFonts w:ascii="Arial" w:eastAsia="Times New Roman" w:hAnsi="Arial" w:cs="Arial"/>
-          <w:color w:val="333333"/>
-          <w:sz w:val="18"/>
-          <w:szCs w:val="21"/>
-        </w:rPr>
-        <w:t xml:space="preserve">, </w:t>
+        <w:t xml:space="preserve">, Grafana, </w:t>
       </w:r>
       <w:proofErr w:type="spellStart"/>
       <w:r>
@@ -1940,7 +2159,6 @@
         </w:numPr>
       </w:pPr>
       <w:r>
-        <w:lastRenderedPageBreak/>
         <w:t>Entry Criteria</w:t>
       </w:r>
     </w:p>
@@ -2526,10 +2744,7 @@
           </w:tcPr>
           <w:p>
             <w:r>
-              <w:t>Practice: Task 1</w:t>
-            </w:r>
-            <w:r>
-              <w:t xml:space="preserve"> </w:t>
+              <w:t xml:space="preserve">Practice: Task 1 </w:t>
             </w:r>
             <w:r>
               <w:t xml:space="preserve">running </w:t>
@@ -3262,6 +3477,119 @@
 <file path=word/numbering.xml><?xml version="1.0" encoding="utf-8"?>
 <w:numbering xmlns:wpc="http://schemas.microsoft.com/office/word/2010/wordprocessingCanvas" xmlns:cx="http://schemas.microsoft.com/office/drawing/2014/chartex" xmlns:cx1="http://schemas.microsoft.com/office/drawing/2015/9/8/chartex" xmlns:cx2="http://schemas.microsoft.com/office/drawing/2015/10/21/chartex" xmlns:cx3="http://schemas.microsoft.com/office/drawing/2016/5/9/chartex" xmlns:cx4="http://schemas.microsoft.com/office/drawing/2016/5/10/chartex" xmlns:cx5="http://schemas.microsoft.com/office/drawing/2016/5/11/chartex" xmlns:cx6="http://schemas.microsoft.com/office/drawing/2016/5/12/chartex" xmlns:cx7="http://schemas.microsoft.com/office/drawing/2016/5/13/chartex" xmlns:cx8="http://schemas.microsoft.com/office/drawing/2016/5/14/chartex" xmlns:mc="http://schemas.openxmlformats.org/markup-compatibility/2006" xmlns:aink="http://schemas.microsoft.com/office/drawing/2016/ink" xmlns:am3d="http://schemas.microsoft.com/office/drawing/2017/model3d" xmlns:o="urn:schemas-microsoft-com:office:office" xmlns:oel="http://schemas.microsoft.com/office/2019/extlst" xmlns:r="http://schemas.openxmlformats.org/officeDocument/2006/relationships" xmlns:m="http://schemas.openxmlformats.org/officeDocument/2006/math" xmlns:v="urn:schemas-microsoft-com:vml" xmlns:wp14="http://schemas.microsoft.com/office/word/2010/wordprocessingDrawing" xmlns:wp="http://schemas.openxmlformats.org/drawingml/2006/wordprocessingDrawing" xmlns:w10="urn:schemas-microsoft-com:office:word" xmlns:w="http://schemas.openxmlformats.org/wordprocessingml/2006/main" xmlns:w14="http://schemas.microsoft.com/office/word/2010/wordml" xmlns:w15="http://schemas.microsoft.com/office/word/2012/wordml" xmlns:w16cex="http://schemas.microsoft.com/office/word/2018/wordml/cex" xmlns:w16cid="http://schemas.microsoft.com/office/word/2016/wordml/cid" xmlns:w16="http://schemas.microsoft.com/office/word/2018/wordml" xmlns:w16sdtdh="http://schemas.microsoft.com/office/word/2020/wordml/sdtdatahash" xmlns:w16se="http://schemas.microsoft.com/office/word/2015/wordml/symex" xmlns:wpg="http://schemas.microsoft.com/office/word/2010/wordprocessingGroup" xmlns:wpi="http://schemas.microsoft.com/office/word/2010/wordprocessingInk" xmlns:wne="http://schemas.microsoft.com/office/word/2006/wordml" xmlns:wps="http://schemas.microsoft.com/office/word/2010/wordprocessingShape" mc:Ignorable="w14 w15 w16se w16cid w16 w16cex w16sdtdh wp14">
   <w:abstractNum w:abstractNumId="0" w15:restartNumberingAfterBreak="0">
+    <w:nsid w:val="02175C05"/>
+    <w:multiLevelType w:val="hybridMultilevel"/>
+    <w:tmpl w:val="DF427942"/>
+    <w:lvl w:ilvl="0" w:tplc="04090001">
+      <w:start w:val="1"/>
+      <w:numFmt w:val="bullet"/>
+      <w:lvlText w:val=""/>
+      <w:lvlJc w:val="left"/>
+      <w:pPr>
+        <w:ind w:left="1080" w:hanging="360"/>
+      </w:pPr>
+      <w:rPr>
+        <w:rFonts w:ascii="Symbol" w:hAnsi="Symbol" w:hint="default"/>
+      </w:rPr>
+    </w:lvl>
+    <w:lvl w:ilvl="1" w:tplc="04090003" w:tentative="1">
+      <w:start w:val="1"/>
+      <w:numFmt w:val="bullet"/>
+      <w:lvlText w:val="o"/>
+      <w:lvlJc w:val="left"/>
+      <w:pPr>
+        <w:ind w:left="1800" w:hanging="360"/>
+      </w:pPr>
+      <w:rPr>
+        <w:rFonts w:ascii="Courier New" w:hAnsi="Courier New" w:cs="Courier New" w:hint="default"/>
+      </w:rPr>
+    </w:lvl>
+    <w:lvl w:ilvl="2" w:tplc="04090005" w:tentative="1">
+      <w:start w:val="1"/>
+      <w:numFmt w:val="bullet"/>
+      <w:lvlText w:val=""/>
+      <w:lvlJc w:val="left"/>
+      <w:pPr>
+        <w:ind w:left="2520" w:hanging="360"/>
+      </w:pPr>
+      <w:rPr>
+        <w:rFonts w:ascii="Wingdings" w:hAnsi="Wingdings" w:hint="default"/>
+      </w:rPr>
+    </w:lvl>
+    <w:lvl w:ilvl="3" w:tplc="04090001" w:tentative="1">
+      <w:start w:val="1"/>
+      <w:numFmt w:val="bullet"/>
+      <w:lvlText w:val=""/>
+      <w:lvlJc w:val="left"/>
+      <w:pPr>
+        <w:ind w:left="3240" w:hanging="360"/>
+      </w:pPr>
+      <w:rPr>
+        <w:rFonts w:ascii="Symbol" w:hAnsi="Symbol" w:hint="default"/>
+      </w:rPr>
+    </w:lvl>
+    <w:lvl w:ilvl="4" w:tplc="04090003" w:tentative="1">
+      <w:start w:val="1"/>
+      <w:numFmt w:val="bullet"/>
+      <w:lvlText w:val="o"/>
+      <w:lvlJc w:val="left"/>
+      <w:pPr>
+        <w:ind w:left="3960" w:hanging="360"/>
+      </w:pPr>
+      <w:rPr>
+        <w:rFonts w:ascii="Courier New" w:hAnsi="Courier New" w:cs="Courier New" w:hint="default"/>
+      </w:rPr>
+    </w:lvl>
+    <w:lvl w:ilvl="5" w:tplc="04090005" w:tentative="1">
+      <w:start w:val="1"/>
+      <w:numFmt w:val="bullet"/>
+      <w:lvlText w:val=""/>
+      <w:lvlJc w:val="left"/>
+      <w:pPr>
+        <w:ind w:left="4680" w:hanging="360"/>
+      </w:pPr>
+      <w:rPr>
+        <w:rFonts w:ascii="Wingdings" w:hAnsi="Wingdings" w:hint="default"/>
+      </w:rPr>
+    </w:lvl>
+    <w:lvl w:ilvl="6" w:tplc="04090001" w:tentative="1">
+      <w:start w:val="1"/>
+      <w:numFmt w:val="bullet"/>
+      <w:lvlText w:val=""/>
+      <w:lvlJc w:val="left"/>
+      <w:pPr>
+        <w:ind w:left="5400" w:hanging="360"/>
+      </w:pPr>
+      <w:rPr>
+        <w:rFonts w:ascii="Symbol" w:hAnsi="Symbol" w:hint="default"/>
+      </w:rPr>
+    </w:lvl>
+    <w:lvl w:ilvl="7" w:tplc="04090003" w:tentative="1">
+      <w:start w:val="1"/>
+      <w:numFmt w:val="bullet"/>
+      <w:lvlText w:val="o"/>
+      <w:lvlJc w:val="left"/>
+      <w:pPr>
+        <w:ind w:left="6120" w:hanging="360"/>
+      </w:pPr>
+      <w:rPr>
+        <w:rFonts w:ascii="Courier New" w:hAnsi="Courier New" w:cs="Courier New" w:hint="default"/>
+      </w:rPr>
+    </w:lvl>
+    <w:lvl w:ilvl="8" w:tplc="04090005" w:tentative="1">
+      <w:start w:val="1"/>
+      <w:numFmt w:val="bullet"/>
+      <w:lvlText w:val=""/>
+      <w:lvlJc w:val="left"/>
+      <w:pPr>
+        <w:ind w:left="6840" w:hanging="360"/>
+      </w:pPr>
+      <w:rPr>
+        <w:rFonts w:ascii="Wingdings" w:hAnsi="Wingdings" w:hint="default"/>
+      </w:rPr>
+    </w:lvl>
+  </w:abstractNum>
+  <w:abstractNum w:abstractNumId="1" w15:restartNumberingAfterBreak="0">
     <w:nsid w:val="09E1200F"/>
     <w:multiLevelType w:val="hybridMultilevel"/>
     <w:tmpl w:val="0968184E"/>
@@ -3374,7 +3702,7 @@
       </w:rPr>
     </w:lvl>
   </w:abstractNum>
-  <w:abstractNum w:abstractNumId="1" w15:restartNumberingAfterBreak="0">
+  <w:abstractNum w:abstractNumId="2" w15:restartNumberingAfterBreak="0">
     <w:nsid w:val="0B1138C3"/>
     <w:multiLevelType w:val="multilevel"/>
     <w:tmpl w:val="44A2789E"/>
@@ -3462,7 +3790,7 @@
       </w:pPr>
     </w:lvl>
   </w:abstractNum>
-  <w:abstractNum w:abstractNumId="2" w15:restartNumberingAfterBreak="0">
+  <w:abstractNum w:abstractNumId="3" w15:restartNumberingAfterBreak="0">
     <w:nsid w:val="10B6502B"/>
     <w:multiLevelType w:val="hybridMultilevel"/>
     <w:tmpl w:val="9CA016E2"/>
@@ -3551,7 +3879,7 @@
       </w:pPr>
     </w:lvl>
   </w:abstractNum>
-  <w:abstractNum w:abstractNumId="3" w15:restartNumberingAfterBreak="0">
+  <w:abstractNum w:abstractNumId="4" w15:restartNumberingAfterBreak="0">
     <w:nsid w:val="1CAF23A3"/>
     <w:multiLevelType w:val="multilevel"/>
     <w:tmpl w:val="0409001F"/>
@@ -3637,7 +3965,7 @@
       </w:pPr>
     </w:lvl>
   </w:abstractNum>
-  <w:abstractNum w:abstractNumId="4" w15:restartNumberingAfterBreak="0">
+  <w:abstractNum w:abstractNumId="5" w15:restartNumberingAfterBreak="0">
     <w:nsid w:val="1F4023C3"/>
     <w:multiLevelType w:val="hybridMultilevel"/>
     <w:tmpl w:val="325EA4C6"/>
@@ -3750,7 +4078,7 @@
       </w:rPr>
     </w:lvl>
   </w:abstractNum>
-  <w:abstractNum w:abstractNumId="5" w15:restartNumberingAfterBreak="0">
+  <w:abstractNum w:abstractNumId="6" w15:restartNumberingAfterBreak="0">
     <w:nsid w:val="21156D3B"/>
     <w:multiLevelType w:val="hybridMultilevel"/>
     <w:tmpl w:val="8A0C5CB2"/>
@@ -3863,7 +4191,7 @@
       </w:rPr>
     </w:lvl>
   </w:abstractNum>
-  <w:abstractNum w:abstractNumId="6" w15:restartNumberingAfterBreak="0">
+  <w:abstractNum w:abstractNumId="7" w15:restartNumberingAfterBreak="0">
     <w:nsid w:val="24300909"/>
     <w:multiLevelType w:val="hybridMultilevel"/>
     <w:tmpl w:val="90D6FF92"/>
@@ -3976,7 +4304,7 @@
       </w:rPr>
     </w:lvl>
   </w:abstractNum>
-  <w:abstractNum w:abstractNumId="7" w15:restartNumberingAfterBreak="0">
+  <w:abstractNum w:abstractNumId="8" w15:restartNumberingAfterBreak="0">
     <w:nsid w:val="274F3FEF"/>
     <w:multiLevelType w:val="multilevel"/>
     <w:tmpl w:val="44A2789E"/>
@@ -4064,7 +4392,7 @@
       </w:pPr>
     </w:lvl>
   </w:abstractNum>
-  <w:abstractNum w:abstractNumId="8" w15:restartNumberingAfterBreak="0">
+  <w:abstractNum w:abstractNumId="9" w15:restartNumberingAfterBreak="0">
     <w:nsid w:val="27686B54"/>
     <w:multiLevelType w:val="hybridMultilevel"/>
     <w:tmpl w:val="886E5E64"/>
@@ -4177,7 +4505,7 @@
       </w:rPr>
     </w:lvl>
   </w:abstractNum>
-  <w:abstractNum w:abstractNumId="9" w15:restartNumberingAfterBreak="0">
+  <w:abstractNum w:abstractNumId="10" w15:restartNumberingAfterBreak="0">
     <w:nsid w:val="2A931537"/>
     <w:multiLevelType w:val="hybridMultilevel"/>
     <w:tmpl w:val="141CF83A"/>
@@ -4294,7 +4622,7 @@
       </w:pPr>
     </w:lvl>
   </w:abstractNum>
-  <w:abstractNum w:abstractNumId="10" w15:restartNumberingAfterBreak="0">
+  <w:abstractNum w:abstractNumId="11" w15:restartNumberingAfterBreak="0">
     <w:nsid w:val="2BA62F0F"/>
     <w:multiLevelType w:val="hybridMultilevel"/>
     <w:tmpl w:val="2EB89A62"/>
@@ -4407,7 +4735,7 @@
       </w:rPr>
     </w:lvl>
   </w:abstractNum>
-  <w:abstractNum w:abstractNumId="11" w15:restartNumberingAfterBreak="0">
+  <w:abstractNum w:abstractNumId="12" w15:restartNumberingAfterBreak="0">
     <w:nsid w:val="307F2AB9"/>
     <w:multiLevelType w:val="hybridMultilevel"/>
     <w:tmpl w:val="DA7C4A72"/>
@@ -4521,7 +4849,7 @@
       </w:rPr>
     </w:lvl>
   </w:abstractNum>
-  <w:abstractNum w:abstractNumId="12" w15:restartNumberingAfterBreak="0">
+  <w:abstractNum w:abstractNumId="13" w15:restartNumberingAfterBreak="0">
     <w:nsid w:val="383A4DD9"/>
     <w:multiLevelType w:val="hybridMultilevel"/>
     <w:tmpl w:val="7B3C1316"/>
@@ -4634,7 +4962,7 @@
       </w:rPr>
     </w:lvl>
   </w:abstractNum>
-  <w:abstractNum w:abstractNumId="13" w15:restartNumberingAfterBreak="0">
+  <w:abstractNum w:abstractNumId="14" w15:restartNumberingAfterBreak="0">
     <w:nsid w:val="3AE23C6A"/>
     <w:multiLevelType w:val="multilevel"/>
     <w:tmpl w:val="44A2789E"/>
@@ -4722,7 +5050,7 @@
       </w:pPr>
     </w:lvl>
   </w:abstractNum>
-  <w:abstractNum w:abstractNumId="14" w15:restartNumberingAfterBreak="0">
+  <w:abstractNum w:abstractNumId="15" w15:restartNumberingAfterBreak="0">
     <w:nsid w:val="3BE44E80"/>
     <w:multiLevelType w:val="hybridMultilevel"/>
     <w:tmpl w:val="D61EC948"/>
@@ -4834,7 +5162,7 @@
       </w:rPr>
     </w:lvl>
   </w:abstractNum>
-  <w:abstractNum w:abstractNumId="15" w15:restartNumberingAfterBreak="0">
+  <w:abstractNum w:abstractNumId="16" w15:restartNumberingAfterBreak="0">
     <w:nsid w:val="3CEB3550"/>
     <w:multiLevelType w:val="multilevel"/>
     <w:tmpl w:val="0C5EF7FA"/>
@@ -4975,7 +5303,7 @@
       </w:rPr>
     </w:lvl>
   </w:abstractNum>
-  <w:abstractNum w:abstractNumId="16" w15:restartNumberingAfterBreak="0">
+  <w:abstractNum w:abstractNumId="17" w15:restartNumberingAfterBreak="0">
     <w:nsid w:val="48D430B0"/>
     <w:multiLevelType w:val="hybridMultilevel"/>
     <w:tmpl w:val="07547ED8"/>
@@ -5088,7 +5416,7 @@
       </w:rPr>
     </w:lvl>
   </w:abstractNum>
-  <w:abstractNum w:abstractNumId="17" w15:restartNumberingAfterBreak="0">
+  <w:abstractNum w:abstractNumId="18" w15:restartNumberingAfterBreak="0">
     <w:nsid w:val="4AF31120"/>
     <w:multiLevelType w:val="multilevel"/>
     <w:tmpl w:val="44A2789E"/>
@@ -5176,7 +5504,7 @@
       </w:pPr>
     </w:lvl>
   </w:abstractNum>
-  <w:abstractNum w:abstractNumId="18" w15:restartNumberingAfterBreak="0">
+  <w:abstractNum w:abstractNumId="19" w15:restartNumberingAfterBreak="0">
     <w:nsid w:val="4FA37407"/>
     <w:multiLevelType w:val="hybridMultilevel"/>
     <w:tmpl w:val="314ED832"/>
@@ -5288,7 +5616,7 @@
       </w:rPr>
     </w:lvl>
   </w:abstractNum>
-  <w:abstractNum w:abstractNumId="19" w15:restartNumberingAfterBreak="0">
+  <w:abstractNum w:abstractNumId="20" w15:restartNumberingAfterBreak="0">
     <w:nsid w:val="520D7C52"/>
     <w:multiLevelType w:val="multilevel"/>
     <w:tmpl w:val="0409001D"/>
@@ -5374,7 +5702,7 @@
       </w:pPr>
     </w:lvl>
   </w:abstractNum>
-  <w:abstractNum w:abstractNumId="20" w15:restartNumberingAfterBreak="0">
+  <w:abstractNum w:abstractNumId="21" w15:restartNumberingAfterBreak="0">
     <w:nsid w:val="5B494AB7"/>
     <w:multiLevelType w:val="multilevel"/>
     <w:tmpl w:val="4D96F068"/>
@@ -5512,7 +5840,7 @@
       </w:rPr>
     </w:lvl>
   </w:abstractNum>
-  <w:abstractNum w:abstractNumId="21" w15:restartNumberingAfterBreak="0">
+  <w:abstractNum w:abstractNumId="22" w15:restartNumberingAfterBreak="0">
     <w:nsid w:val="5F2018FC"/>
     <w:multiLevelType w:val="hybridMultilevel"/>
     <w:tmpl w:val="E3920F5A"/>
@@ -5598,7 +5926,7 @@
       </w:pPr>
     </w:lvl>
   </w:abstractNum>
-  <w:abstractNum w:abstractNumId="22" w15:restartNumberingAfterBreak="0">
+  <w:abstractNum w:abstractNumId="23" w15:restartNumberingAfterBreak="0">
     <w:nsid w:val="69A246C5"/>
     <w:multiLevelType w:val="multilevel"/>
     <w:tmpl w:val="44A2789E"/>
@@ -5686,7 +6014,7 @@
       </w:pPr>
     </w:lvl>
   </w:abstractNum>
-  <w:abstractNum w:abstractNumId="23" w15:restartNumberingAfterBreak="0">
+  <w:abstractNum w:abstractNumId="24" w15:restartNumberingAfterBreak="0">
     <w:nsid w:val="6AFC02C4"/>
     <w:multiLevelType w:val="hybridMultilevel"/>
     <w:tmpl w:val="9E0CB55A"/>
@@ -5799,7 +6127,7 @@
       </w:rPr>
     </w:lvl>
   </w:abstractNum>
-  <w:abstractNum w:abstractNumId="24" w15:restartNumberingAfterBreak="0">
+  <w:abstractNum w:abstractNumId="25" w15:restartNumberingAfterBreak="0">
     <w:nsid w:val="74E36B0C"/>
     <w:multiLevelType w:val="multilevel"/>
     <w:tmpl w:val="0409001F"/>
@@ -5888,7 +6216,7 @@
       </w:pPr>
     </w:lvl>
   </w:abstractNum>
-  <w:abstractNum w:abstractNumId="25" w15:restartNumberingAfterBreak="0">
+  <w:abstractNum w:abstractNumId="26" w15:restartNumberingAfterBreak="0">
     <w:nsid w:val="7DFE4ED9"/>
     <w:multiLevelType w:val="hybridMultilevel"/>
     <w:tmpl w:val="F3080AB8"/>
@@ -5975,82 +6303,85 @@
     </w:lvl>
   </w:abstractNum>
   <w:num w:numId="1" w16cid:durableId="1374766028">
+    <w:abstractNumId w:val="16"/>
+  </w:num>
+  <w:num w:numId="2" w16cid:durableId="1747653274">
+    <w:abstractNumId w:val="10"/>
+  </w:num>
+  <w:num w:numId="3" w16cid:durableId="1244145784">
+    <w:abstractNumId w:val="12"/>
+  </w:num>
+  <w:num w:numId="4" w16cid:durableId="1022171031">
+    <w:abstractNumId w:val="21"/>
+  </w:num>
+  <w:num w:numId="5" w16cid:durableId="1639410929">
+    <w:abstractNumId w:val="24"/>
+  </w:num>
+  <w:num w:numId="6" w16cid:durableId="2068066927">
+    <w:abstractNumId w:val="2"/>
+  </w:num>
+  <w:num w:numId="7" w16cid:durableId="1019041481">
+    <w:abstractNumId w:val="26"/>
+  </w:num>
+  <w:num w:numId="8" w16cid:durableId="733087036">
+    <w:abstractNumId w:val="22"/>
+  </w:num>
+  <w:num w:numId="9" w16cid:durableId="948925199">
+    <w:abstractNumId w:val="3"/>
+  </w:num>
+  <w:num w:numId="10" w16cid:durableId="1838613715">
     <w:abstractNumId w:val="15"/>
   </w:num>
-  <w:num w:numId="2" w16cid:durableId="1747653274">
+  <w:num w:numId="11" w16cid:durableId="1253972000">
+    <w:abstractNumId w:val="4"/>
+  </w:num>
+  <w:num w:numId="12" w16cid:durableId="1712996172">
+    <w:abstractNumId w:val="19"/>
+  </w:num>
+  <w:num w:numId="13" w16cid:durableId="1319849211">
+    <w:abstractNumId w:val="23"/>
+  </w:num>
+  <w:num w:numId="14" w16cid:durableId="1725836676">
+    <w:abstractNumId w:val="11"/>
+  </w:num>
+  <w:num w:numId="15" w16cid:durableId="1706830001">
+    <w:abstractNumId w:val="14"/>
+  </w:num>
+  <w:num w:numId="16" w16cid:durableId="1718511624">
+    <w:abstractNumId w:val="8"/>
+  </w:num>
+  <w:num w:numId="17" w16cid:durableId="1205101487">
+    <w:abstractNumId w:val="5"/>
+  </w:num>
+  <w:num w:numId="18" w16cid:durableId="703559273">
+    <w:abstractNumId w:val="20"/>
+  </w:num>
+  <w:num w:numId="19" w16cid:durableId="1443497588">
+    <w:abstractNumId w:val="18"/>
+  </w:num>
+  <w:num w:numId="20" w16cid:durableId="1828135158">
+    <w:abstractNumId w:val="1"/>
+  </w:num>
+  <w:num w:numId="21" w16cid:durableId="68966667">
+    <w:abstractNumId w:val="17"/>
+  </w:num>
+  <w:num w:numId="22" w16cid:durableId="111900057">
     <w:abstractNumId w:val="9"/>
   </w:num>
-  <w:num w:numId="3" w16cid:durableId="1244145784">
-    <w:abstractNumId w:val="11"/>
+  <w:num w:numId="23" w16cid:durableId="262541370">
+    <w:abstractNumId w:val="6"/>
   </w:num>
-  <w:num w:numId="4" w16cid:durableId="1022171031">
-    <w:abstractNumId w:val="20"/>
+  <w:num w:numId="24" w16cid:durableId="150024607">
+    <w:abstractNumId w:val="7"/>
   </w:num>
-  <w:num w:numId="5" w16cid:durableId="1639410929">
-    <w:abstractNumId w:val="23"/>
+  <w:num w:numId="25" w16cid:durableId="721566074">
+    <w:abstractNumId w:val="13"/>
   </w:num>
-  <w:num w:numId="6" w16cid:durableId="2068066927">
-    <w:abstractNumId w:val="1"/>
-  </w:num>
-  <w:num w:numId="7" w16cid:durableId="1019041481">
+  <w:num w:numId="26" w16cid:durableId="2050839211">
     <w:abstractNumId w:val="25"/>
   </w:num>
-  <w:num w:numId="8" w16cid:durableId="733087036">
-    <w:abstractNumId w:val="21"/>
-  </w:num>
-  <w:num w:numId="9" w16cid:durableId="948925199">
-    <w:abstractNumId w:val="2"/>
-  </w:num>
-  <w:num w:numId="10" w16cid:durableId="1838613715">
-    <w:abstractNumId w:val="14"/>
-  </w:num>
-  <w:num w:numId="11" w16cid:durableId="1253972000">
-    <w:abstractNumId w:val="3"/>
-  </w:num>
-  <w:num w:numId="12" w16cid:durableId="1712996172">
-    <w:abstractNumId w:val="18"/>
-  </w:num>
-  <w:num w:numId="13" w16cid:durableId="1319849211">
-    <w:abstractNumId w:val="22"/>
-  </w:num>
-  <w:num w:numId="14" w16cid:durableId="1725836676">
-    <w:abstractNumId w:val="10"/>
-  </w:num>
-  <w:num w:numId="15" w16cid:durableId="1706830001">
-    <w:abstractNumId w:val="13"/>
-  </w:num>
-  <w:num w:numId="16" w16cid:durableId="1718511624">
-    <w:abstractNumId w:val="7"/>
-  </w:num>
-  <w:num w:numId="17" w16cid:durableId="1205101487">
-    <w:abstractNumId w:val="4"/>
-  </w:num>
-  <w:num w:numId="18" w16cid:durableId="703559273">
-    <w:abstractNumId w:val="19"/>
-  </w:num>
-  <w:num w:numId="19" w16cid:durableId="1443497588">
-    <w:abstractNumId w:val="17"/>
-  </w:num>
-  <w:num w:numId="20" w16cid:durableId="1828135158">
+  <w:num w:numId="27" w16cid:durableId="613248714">
     <w:abstractNumId w:val="0"/>
-  </w:num>
-  <w:num w:numId="21" w16cid:durableId="68966667">
-    <w:abstractNumId w:val="16"/>
-  </w:num>
-  <w:num w:numId="22" w16cid:durableId="111900057">
-    <w:abstractNumId w:val="8"/>
-  </w:num>
-  <w:num w:numId="23" w16cid:durableId="262541370">
-    <w:abstractNumId w:val="5"/>
-  </w:num>
-  <w:num w:numId="24" w16cid:durableId="150024607">
-    <w:abstractNumId w:val="6"/>
-  </w:num>
-  <w:num w:numId="25" w16cid:durableId="721566074">
-    <w:abstractNumId w:val="12"/>
-  </w:num>
-  <w:num w:numId="26" w16cid:durableId="2050839211">
-    <w:abstractNumId w:val="24"/>
   </w:num>
   <w:numIdMacAtCleanup w:val="10"/>
 </w:numbering>
@@ -8455,14 +8786,59 @@
 
 <file path=customXml/item1.xml><?xml version="1.0" encoding="utf-8"?>
 <?mso-contentType ?>
-<FormTemplates xmlns="http://schemas.microsoft.com/sharepoint/v3/contenttype/forms">
-  <Display>DocumentLibraryForm</Display>
-  <Edit>DocumentLibraryForm</Edit>
-  <New>DocumentLibraryForm</New>
-</FormTemplates>
+<spe:Receivers xmlns:spe="http://schemas.microsoft.com/sharepoint/events">
+  <Receiver>
+    <Name>Document ID Generator</Name>
+    <Synchronization>Synchronous</Synchronization>
+    <Type>10001</Type>
+    <SequenceNumber>1000</SequenceNumber>
+    <Url/>
+    <Assembly>Microsoft.Office.DocumentManagement, Version=16.0.0.0, Culture=neutral, PublicKeyToken=71e9bce111e9429c</Assembly>
+    <Class>Microsoft.Office.DocumentManagement.Internal.DocIdHandler</Class>
+    <Data/>
+    <Filter/>
+  </Receiver>
+  <Receiver>
+    <Name>Document ID Generator</Name>
+    <Synchronization>Synchronous</Synchronization>
+    <Type>10002</Type>
+    <SequenceNumber>1001</SequenceNumber>
+    <Url/>
+    <Assembly>Microsoft.Office.DocumentManagement, Version=16.0.0.0, Culture=neutral, PublicKeyToken=71e9bce111e9429c</Assembly>
+    <Class>Microsoft.Office.DocumentManagement.Internal.DocIdHandler</Class>
+    <Data/>
+    <Filter/>
+  </Receiver>
+  <Receiver>
+    <Name>Document ID Generator</Name>
+    <Synchronization>Synchronous</Synchronization>
+    <Type>10004</Type>
+    <SequenceNumber>1002</SequenceNumber>
+    <Url/>
+    <Assembly>Microsoft.Office.DocumentManagement, Version=16.0.0.0, Culture=neutral, PublicKeyToken=71e9bce111e9429c</Assembly>
+    <Class>Microsoft.Office.DocumentManagement.Internal.DocIdHandler</Class>
+    <Data/>
+    <Filter/>
+  </Receiver>
+  <Receiver>
+    <Name>Document ID Generator</Name>
+    <Synchronization>Synchronous</Synchronization>
+    <Type>10006</Type>
+    <SequenceNumber>1003</SequenceNumber>
+    <Url/>
+    <Assembly>Microsoft.Office.DocumentManagement, Version=16.0.0.0, Culture=neutral, PublicKeyToken=71e9bce111e9429c</Assembly>
+    <Class>Microsoft.Office.DocumentManagement.Internal.DocIdHandler</Class>
+    <Data/>
+    <Filter/>
+  </Receiver>
+</spe:Receivers>
 </file>
 
 <file path=customXml/item2.xml><?xml version="1.0" encoding="utf-8"?>
+<b:Sources xmlns:b="http://schemas.openxmlformats.org/officeDocument/2006/bibliography" xmlns="http://schemas.openxmlformats.org/officeDocument/2006/bibliography" SelectedStyle="\APASixthEditionOfficeOnline.xsl" StyleName="APA" Version="6"/>
+</file>
+
+<file path=customXml/item3.xml><?xml version="1.0" encoding="utf-8"?>
 <ct:contentTypeSchema xmlns:ct="http://schemas.microsoft.com/office/2006/metadata/contentType" xmlns:ma="http://schemas.microsoft.com/office/2006/metadata/properties/metaAttributes" ct:_="" ma:_="" ma:contentTypeName="Document" ma:contentTypeID="0x010100A8D4E6613F5B634CB601A095784E7618" ma:contentTypeVersion="10" ma:contentTypeDescription="Create a new document." ma:contentTypeScope="" ma:versionID="a7717d078c9927ea5d2ce104ecd6409f">
   <xsd:schema xmlns:xsd="http://www.w3.org/2001/XMLSchema" xmlns:xs="http://www.w3.org/2001/XMLSchema" xmlns:p="http://schemas.microsoft.com/office/2006/metadata/properties" xmlns:ns2="5ede5379-f79c-4964-9301-1140f96aa672" xmlns:ns3="9b994499-688a-4c81-bb09-d15746d9e4fa" targetNamespace="http://schemas.microsoft.com/office/2006/metadata/properties" ma:root="true" ma:fieldsID="022c064386d97eb8278b29db6e3d743a" ns2:_="" ns3:_="">
     <xsd:import namespace="5ede5379-f79c-4964-9301-1140f96aa672"/>
@@ -8676,58 +9052,13 @@
 </ct:contentTypeSchema>
 </file>
 
-<file path=customXml/item3.xml><?xml version="1.0" encoding="utf-8"?>
-<b:Sources xmlns:b="http://schemas.openxmlformats.org/officeDocument/2006/bibliography" xmlns="http://schemas.openxmlformats.org/officeDocument/2006/bibliography" SelectedStyle="\APASixthEditionOfficeOnline.xsl" StyleName="APA" Version="6"/>
-</file>
-
 <file path=customXml/item4.xml><?xml version="1.0" encoding="utf-8"?>
 <?mso-contentType ?>
-<spe:Receivers xmlns:spe="http://schemas.microsoft.com/sharepoint/events">
-  <Receiver>
-    <Name>Document ID Generator</Name>
-    <Synchronization>Synchronous</Synchronization>
-    <Type>10001</Type>
-    <SequenceNumber>1000</SequenceNumber>
-    <Url/>
-    <Assembly>Microsoft.Office.DocumentManagement, Version=16.0.0.0, Culture=neutral, PublicKeyToken=71e9bce111e9429c</Assembly>
-    <Class>Microsoft.Office.DocumentManagement.Internal.DocIdHandler</Class>
-    <Data/>
-    <Filter/>
-  </Receiver>
-  <Receiver>
-    <Name>Document ID Generator</Name>
-    <Synchronization>Synchronous</Synchronization>
-    <Type>10002</Type>
-    <SequenceNumber>1001</SequenceNumber>
-    <Url/>
-    <Assembly>Microsoft.Office.DocumentManagement, Version=16.0.0.0, Culture=neutral, PublicKeyToken=71e9bce111e9429c</Assembly>
-    <Class>Microsoft.Office.DocumentManagement.Internal.DocIdHandler</Class>
-    <Data/>
-    <Filter/>
-  </Receiver>
-  <Receiver>
-    <Name>Document ID Generator</Name>
-    <Synchronization>Synchronous</Synchronization>
-    <Type>10004</Type>
-    <SequenceNumber>1002</SequenceNumber>
-    <Url/>
-    <Assembly>Microsoft.Office.DocumentManagement, Version=16.0.0.0, Culture=neutral, PublicKeyToken=71e9bce111e9429c</Assembly>
-    <Class>Microsoft.Office.DocumentManagement.Internal.DocIdHandler</Class>
-    <Data/>
-    <Filter/>
-  </Receiver>
-  <Receiver>
-    <Name>Document ID Generator</Name>
-    <Synchronization>Synchronous</Synchronization>
-    <Type>10006</Type>
-    <SequenceNumber>1003</SequenceNumber>
-    <Url/>
-    <Assembly>Microsoft.Office.DocumentManagement, Version=16.0.0.0, Culture=neutral, PublicKeyToken=71e9bce111e9429c</Assembly>
-    <Class>Microsoft.Office.DocumentManagement.Internal.DocIdHandler</Class>
-    <Data/>
-    <Filter/>
-  </Receiver>
-</spe:Receivers>
+<FormTemplates xmlns="http://schemas.microsoft.com/sharepoint/v3/contenttype/forms">
+  <Display>DocumentLibraryForm</Display>
+  <Edit>DocumentLibraryForm</Edit>
+  <New>DocumentLibraryForm</New>
+</FormTemplates>
 </file>
 
 <file path=customXml/item5.xml><?xml version="1.0" encoding="utf-8"?>
@@ -8743,14 +9074,22 @@
 </file>
 
 <file path=customXml/itemProps1.xml><?xml version="1.0" encoding="utf-8"?>
-<ds:datastoreItem xmlns:ds="http://schemas.openxmlformats.org/officeDocument/2006/customXml" ds:itemID="{91F33B06-D96F-4C9C-AD1A-A0019AF54E44}">
+<ds:datastoreItem xmlns:ds="http://schemas.openxmlformats.org/officeDocument/2006/customXml" ds:itemID="{2B5A1520-20AD-4F16-9CFF-FE43279DDD68}">
   <ds:schemaRefs>
-    <ds:schemaRef ds:uri="http://schemas.microsoft.com/sharepoint/v3/contenttype/forms"/>
+    <ds:schemaRef ds:uri="http://schemas.microsoft.com/sharepoint/events"/>
   </ds:schemaRefs>
 </ds:datastoreItem>
 </file>
 
 <file path=customXml/itemProps2.xml><?xml version="1.0" encoding="utf-8"?>
+<ds:datastoreItem xmlns:ds="http://schemas.openxmlformats.org/officeDocument/2006/customXml" ds:itemID="{7A4D1AC5-E6C3-4464-A5E8-988EFEBBE6BD}">
+  <ds:schemaRefs>
+    <ds:schemaRef ds:uri="http://schemas.openxmlformats.org/officeDocument/2006/bibliography"/>
+  </ds:schemaRefs>
+</ds:datastoreItem>
+</file>
+
+<file path=customXml/itemProps3.xml><?xml version="1.0" encoding="utf-8"?>
 <ds:datastoreItem xmlns:ds="http://schemas.openxmlformats.org/officeDocument/2006/customXml" ds:itemID="{BFADDC0B-1E38-4C06-BA9D-F47C9850E9DE}">
   <ds:schemaRefs>
     <ds:schemaRef ds:uri="http://schemas.microsoft.com/office/2006/metadata/contentType"/>
@@ -8769,18 +9108,10 @@
 </ds:datastoreItem>
 </file>
 
-<file path=customXml/itemProps3.xml><?xml version="1.0" encoding="utf-8"?>
-<ds:datastoreItem xmlns:ds="http://schemas.openxmlformats.org/officeDocument/2006/customXml" ds:itemID="{7A4D1AC5-E6C3-4464-A5E8-988EFEBBE6BD}">
+<file path=customXml/itemProps4.xml><?xml version="1.0" encoding="utf-8"?>
+<ds:datastoreItem xmlns:ds="http://schemas.openxmlformats.org/officeDocument/2006/customXml" ds:itemID="{91F33B06-D96F-4C9C-AD1A-A0019AF54E44}">
   <ds:schemaRefs>
-    <ds:schemaRef ds:uri="http://schemas.openxmlformats.org/officeDocument/2006/bibliography"/>
-  </ds:schemaRefs>
-</ds:datastoreItem>
-</file>
-
-<file path=customXml/itemProps4.xml><?xml version="1.0" encoding="utf-8"?>
-<ds:datastoreItem xmlns:ds="http://schemas.openxmlformats.org/officeDocument/2006/customXml" ds:itemID="{2B5A1520-20AD-4F16-9CFF-FE43279DDD68}">
-  <ds:schemaRefs>
-    <ds:schemaRef ds:uri="http://schemas.microsoft.com/sharepoint/events"/>
+    <ds:schemaRef ds:uri="http://schemas.microsoft.com/sharepoint/v3/contenttype/forms"/>
   </ds:schemaRefs>
 </ds:datastoreItem>
 </file>

</xml_diff>